<commit_message>
added sprint 2 planning documents
</commit_message>
<xml_diff>
--- a/sprint_1/sprintPlan_sprint1.docx
+++ b/sprint_1/sprintPlan_sprint1.docx
@@ -60,7 +60,7 @@
         <w:t xml:space="preserve">Sprint Plan – Sprint </w:t>
       </w:r>
       <w:r>
-        <w:t>Number</w:t>
+        <w:t>1</w:t>
       </w:r>
     </w:p>
     <w:p>
@@ -127,6 +127,8 @@
           <w:t>Sprint Backlog</w:t>
         </w:r>
       </w:hyperlink>
+      <w:bookmarkStart w:id="2" w:name="_GoBack"/>
+      <w:bookmarkEnd w:id="2"/>
     </w:p>
     <w:p>
       <w:pPr>
@@ -318,25 +320,22 @@
         <w:lastRenderedPageBreak/>
         <w:t xml:space="preserve">I. </w:t>
       </w:r>
-      <w:bookmarkStart w:id="2" w:name="SprintName"/>
+      <w:bookmarkStart w:id="3" w:name="SprintName"/>
       <w:r>
         <w:rPr>
           <w:b/>
         </w:rPr>
         <w:t>Sprint Name</w:t>
       </w:r>
-      <w:bookmarkEnd w:id="2"/>
-    </w:p>
-    <w:p>
-      <w:pPr>
-        <w:spacing w:line="480" w:lineRule="auto"/>
-        <w:contextualSpacing/>
-      </w:pPr>
-      <w:r>
-        <w:t>The project name has not yet been decided, but is currently being referred to as "Paddle Racers".</w:t>
-      </w:r>
-      <w:r>
-        <w:t xml:space="preserve"> The name of the first sprint is Sprint 1.</w:t>
+      <w:bookmarkEnd w:id="3"/>
+    </w:p>
+    <w:p>
+      <w:pPr>
+        <w:spacing w:line="480" w:lineRule="auto"/>
+        <w:contextualSpacing/>
+      </w:pPr>
+      <w:r>
+        <w:t>The project name has not yet been decided, but is currently being referred to as "Paddle Racers". The name of the first sprint is Sprint 1.</w:t>
       </w:r>
     </w:p>
     <w:p>
@@ -410,14 +409,14 @@
         </w:rPr>
         <w:t xml:space="preserve">III. </w:t>
       </w:r>
-      <w:bookmarkStart w:id="3" w:name="SprintBacklog"/>
+      <w:bookmarkStart w:id="4" w:name="SprintBacklog"/>
       <w:r>
         <w:rPr>
           <w:b/>
         </w:rPr>
         <w:t>Sprint Backlog</w:t>
       </w:r>
-      <w:bookmarkEnd w:id="3"/>
+      <w:bookmarkEnd w:id="4"/>
     </w:p>
     <w:p>
       <w:pPr>
@@ -505,14 +504,14 @@
         <w:lastRenderedPageBreak/>
         <w:t xml:space="preserve">IV. </w:t>
       </w:r>
-      <w:bookmarkStart w:id="4" w:name="DefinitonOfDone"/>
+      <w:bookmarkStart w:id="5" w:name="DefinitonOfDone"/>
       <w:r>
         <w:rPr>
           <w:b/>
         </w:rPr>
         <w:t>Definition of Done</w:t>
       </w:r>
-      <w:bookmarkEnd w:id="4"/>
+      <w:bookmarkEnd w:id="5"/>
     </w:p>
     <w:p>
       <w:pPr>
@@ -563,14 +562,14 @@
         </w:rPr>
         <w:t xml:space="preserve">V. </w:t>
       </w:r>
-      <w:bookmarkStart w:id="5" w:name="SprintBurndownChart"/>
+      <w:bookmarkStart w:id="6" w:name="SprintBurndownChart"/>
       <w:r>
         <w:rPr>
           <w:b/>
         </w:rPr>
         <w:t>Sprint Burndown Chart</w:t>
       </w:r>
-      <w:bookmarkEnd w:id="5"/>
+      <w:bookmarkEnd w:id="6"/>
     </w:p>
     <w:tbl>
       <w:tblPr>
@@ -2448,14 +2447,14 @@
         </w:rPr>
         <w:t xml:space="preserve">VI. </w:t>
       </w:r>
-      <w:bookmarkStart w:id="6" w:name="TeamVelocity"/>
+      <w:bookmarkStart w:id="7" w:name="TeamVelocity"/>
       <w:r>
         <w:rPr>
           <w:b/>
         </w:rPr>
         <w:t>Team Velocity</w:t>
       </w:r>
-      <w:bookmarkEnd w:id="6"/>
+      <w:bookmarkEnd w:id="7"/>
     </w:p>
     <w:p>
       <w:pPr>
@@ -2496,14 +2495,14 @@
         <w:lastRenderedPageBreak/>
         <w:t xml:space="preserve">VII. </w:t>
       </w:r>
-      <w:bookmarkStart w:id="7" w:name="TeamRoles"/>
+      <w:bookmarkStart w:id="8" w:name="TeamRoles"/>
       <w:r>
         <w:rPr>
           <w:b/>
         </w:rPr>
         <w:t>Team Roles</w:t>
       </w:r>
-      <w:bookmarkEnd w:id="7"/>
+      <w:bookmarkEnd w:id="8"/>
     </w:p>
     <w:p>
       <w:pPr>
@@ -2565,14 +2564,14 @@
         </w:rPr>
         <w:t xml:space="preserve">. </w:t>
       </w:r>
-      <w:bookmarkStart w:id="8" w:name="TeamCommitment"/>
+      <w:bookmarkStart w:id="9" w:name="TeamCommitment"/>
       <w:r>
         <w:rPr>
           <w:b/>
         </w:rPr>
         <w:t>Team Commitment</w:t>
       </w:r>
-      <w:bookmarkEnd w:id="8"/>
+      <w:bookmarkEnd w:id="9"/>
     </w:p>
     <w:p>
       <w:pPr>
@@ -2618,14 +2617,14 @@
         </w:rPr>
         <w:t xml:space="preserve">X. </w:t>
       </w:r>
-      <w:bookmarkStart w:id="9" w:name="IssuesAndConcerns"/>
+      <w:bookmarkStart w:id="10" w:name="IssuesAndConcerns"/>
       <w:r>
         <w:rPr>
           <w:b/>
         </w:rPr>
         <w:t>Issues and Concerns</w:t>
       </w:r>
-      <w:bookmarkEnd w:id="9"/>
+      <w:bookmarkEnd w:id="10"/>
     </w:p>
     <w:p>
       <w:pPr>
@@ -2681,14 +2680,14 @@
         </w:rPr>
         <w:t xml:space="preserve">X. </w:t>
       </w:r>
-      <w:bookmarkStart w:id="10" w:name="MeetingSchedule"/>
+      <w:bookmarkStart w:id="11" w:name="MeetingSchedule"/>
       <w:r>
         <w:rPr>
           <w:b/>
         </w:rPr>
         <w:t>Meeting Schedule</w:t>
       </w:r>
-      <w:bookmarkEnd w:id="10"/>
+      <w:bookmarkEnd w:id="11"/>
     </w:p>
     <w:p>
       <w:pPr>
@@ -2737,14 +2736,14 @@
         </w:rPr>
         <w:t xml:space="preserve">XI. </w:t>
       </w:r>
-      <w:bookmarkStart w:id="11" w:name="CommunicationAndLogistics"/>
+      <w:bookmarkStart w:id="12" w:name="CommunicationAndLogistics"/>
       <w:r>
         <w:rPr>
           <w:b/>
         </w:rPr>
         <w:t>Communication and Logistics Plan</w:t>
       </w:r>
-      <w:bookmarkEnd w:id="11"/>
+      <w:bookmarkEnd w:id="12"/>
     </w:p>
     <w:p>
       <w:pPr>
@@ -2797,7 +2796,7 @@
           <w:b/>
         </w:rPr>
       </w:pPr>
-      <w:bookmarkStart w:id="12" w:name="CollaborationTools"/>
+      <w:bookmarkStart w:id="13" w:name="CollaborationTools"/>
       <w:r>
         <w:rPr>
           <w:b/>
@@ -2813,10 +2812,8 @@
       <w:r>
         <w:t>The team will use Trello for keeping track of the product and sprint backlogs. GitHub is used for version control. Discord, text messages, and e-mail will be used for communication between in – person meetings. Google Drive will be used for keeping track of project files in addition to GitHub.</w:t>
       </w:r>
-      <w:bookmarkStart w:id="13" w:name="_GoBack"/>
-      <w:bookmarkEnd w:id="13"/>
-    </w:p>
-    <w:bookmarkEnd w:id="12"/>
+    </w:p>
+    <w:bookmarkEnd w:id="13"/>
     <w:p>
       <w:pPr>
         <w:spacing w:line="480" w:lineRule="auto"/>
@@ -2963,7 +2960,7 @@
           <w:rPr>
             <w:noProof/>
           </w:rPr>
-          <w:t>3</w:t>
+          <w:t>5</w:t>
         </w:r>
         <w:r>
           <w:rPr>

</xml_diff>